<commit_message>
Edit researcher profile dicplay
</commit_message>
<xml_diff>
--- a/src/files/form_research/ThEP-CV-01_Nov_18_2014.docx
+++ b/src/files/form_research/ThEP-CV-01_Nov_18_2014.docx
@@ -76,16 +76,9 @@
                 </pic:pic>
               </a:graphicData>
             </a:graphic>
-            <wp14:sizeRelH relativeFrom="page">
-              <wp14:pctWidth>0</wp14:pctWidth>
-            </wp14:sizeRelH>
-            <wp14:sizeRelV relativeFrom="page">
-              <wp14:pctHeight>0</wp14:pctHeight>
-            </wp14:sizeRelV>
           </wp:anchor>
         </w:drawing>
       </w:r>
-      <w:proofErr w:type="gramStart"/>
       <w:r>
         <w:rPr>
           <w:rFonts w:ascii="BrowalliaUPC" w:hAnsi="BrowalliaUPC" w:cs="BrowalliaUPC"/>
@@ -94,18 +87,7 @@
           <w:sz w:val="32"/>
           <w:szCs w:val="32"/>
         </w:rPr>
-        <w:t>THAILAND  CENTER</w:t>
-      </w:r>
-      <w:proofErr w:type="gramEnd"/>
-      <w:r>
-        <w:rPr>
-          <w:rFonts w:ascii="BrowalliaUPC" w:hAnsi="BrowalliaUPC" w:cs="BrowalliaUPC"/>
-          <w:b/>
-          <w:bCs/>
-          <w:sz w:val="32"/>
-          <w:szCs w:val="32"/>
-        </w:rPr>
-        <w:t xml:space="preserve">  OF  EXCELLENCE  IN PHYSICS</w:t>
+        <w:t>THAILAND  CENTER  OF  EXCELLENCE  IN PHYSICS</w:t>
       </w:r>
     </w:p>
     <w:p>
@@ -128,42 +110,8 @@
           <w:sz w:val="32"/>
           <w:szCs w:val="32"/>
         </w:rPr>
-        <w:t>P.O. BOX 70   A.MUANG   CHIANG</w:t>
+        <w:t>P.O. BOX 70   A.MUANG   CHIANGMAI   50202,  THAILAND</w:t>
       </w:r>
-      <w:r>
-        <w:rPr>
-          <w:rFonts w:ascii="BrowalliaUPC" w:hAnsi="BrowalliaUPC" w:cs="BrowalliaUPC"/>
-          <w:b/>
-          <w:bCs/>
-          <w:sz w:val="32"/>
-          <w:szCs w:val="32"/>
-          <w:cs/>
-          <w:lang w:bidi="th-TH"/>
-        </w:rPr>
-        <w:t xml:space="preserve"> </w:t>
-      </w:r>
-      <w:r>
-        <w:rPr>
-          <w:rFonts w:ascii="BrowalliaUPC" w:hAnsi="BrowalliaUPC" w:cs="BrowalliaUPC"/>
-          <w:b/>
-          <w:bCs/>
-          <w:sz w:val="32"/>
-          <w:szCs w:val="32"/>
-        </w:rPr>
-        <w:t>MAI   50202</w:t>
-      </w:r>
-      <w:proofErr w:type="gramStart"/>
-      <w:r>
-        <w:rPr>
-          <w:rFonts w:ascii="BrowalliaUPC" w:hAnsi="BrowalliaUPC" w:cs="BrowalliaUPC"/>
-          <w:b/>
-          <w:bCs/>
-          <w:sz w:val="32"/>
-          <w:szCs w:val="32"/>
-        </w:rPr>
-        <w:t>,  THAILAND</w:t>
-      </w:r>
-      <w:proofErr w:type="gramEnd"/>
     </w:p>
     <w:p>
       <w:pPr>
@@ -178,7 +126,6 @@
           <w:lang w:bidi="th-TH"/>
         </w:rPr>
       </w:pPr>
-      <w:proofErr w:type="gramStart"/>
       <w:r>
         <w:rPr>
           <w:rFonts w:ascii="BrowalliaUPC" w:hAnsi="BrowalliaUPC" w:cs="BrowalliaUPC"/>
@@ -198,19 +145,7 @@
           <w:szCs w:val="32"/>
           <w:lang w:bidi="th-TH"/>
         </w:rPr>
-        <w:t>(</w:t>
-      </w:r>
-      <w:proofErr w:type="gramEnd"/>
-      <w:r>
-        <w:rPr>
-          <w:rFonts w:ascii="BrowalliaUPC" w:hAnsi="BrowalliaUPC" w:cs="BrowalliaUPC"/>
-          <w:b/>
-          <w:bCs/>
-          <w:sz w:val="32"/>
-          <w:szCs w:val="32"/>
-          <w:lang w:bidi="th-TH"/>
-        </w:rPr>
-        <w:t>+66 53) 942650-3, FACSIMILE : (</w:t>
+        <w:t>(+66 53) 942650-3, FACSIMILE : (</w:t>
       </w:r>
       <w:r>
         <w:rPr>
@@ -263,19 +198,17 @@
                 <w:lang w:bidi="th-TH"/>
               </w:rPr>
             </w:pPr>
-            <w:proofErr w:type="gramStart"/>
-            <w:r>
-              <w:rPr>
-                <w:rFonts w:ascii="BrowalliaUPC" w:hAnsi="BrowalliaUPC" w:cs="BrowalliaUPC"/>
-                <w:b/>
-                <w:bCs/>
-                <w:sz w:val="32"/>
-                <w:szCs w:val="32"/>
-                <w:lang w:bidi="th-TH"/>
-              </w:rPr>
-              <w:t>First  Recorded</w:t>
-            </w:r>
-            <w:proofErr w:type="gramEnd"/>
+            <w:r>
+              <w:rPr>
+                <w:rFonts w:ascii="BrowalliaUPC" w:hAnsi="BrowalliaUPC" w:cs="BrowalliaUPC"/>
+                <w:b/>
+                <w:bCs/>
+                <w:sz w:val="32"/>
+                <w:szCs w:val="32"/>
+                <w:lang w:bidi="th-TH"/>
+              </w:rPr>
+              <w:t>First  Recorded (</w:t>
+            </w:r>
             <w:r>
               <w:rPr>
                 <w:rFonts w:ascii="BrowalliaUPC" w:hAnsi="BrowalliaUPC" w:cs="BrowalliaUPC"/>
@@ -286,29 +219,6 @@
                 <w:cs/>
                 <w:lang w:bidi="th-TH"/>
               </w:rPr>
-              <w:t xml:space="preserve"> </w:t>
-            </w:r>
-            <w:r>
-              <w:rPr>
-                <w:rFonts w:ascii="BrowalliaUPC" w:hAnsi="BrowalliaUPC" w:cs="BrowalliaUPC"/>
-                <w:b/>
-                <w:bCs/>
-                <w:sz w:val="32"/>
-                <w:szCs w:val="32"/>
-                <w:lang w:bidi="th-TH"/>
-              </w:rPr>
-              <w:t xml:space="preserve"> (</w:t>
-            </w:r>
-            <w:r>
-              <w:rPr>
-                <w:rFonts w:ascii="BrowalliaUPC" w:hAnsi="BrowalliaUPC" w:cs="BrowalliaUPC"/>
-                <w:b/>
-                <w:bCs/>
-                <w:sz w:val="32"/>
-                <w:szCs w:val="32"/>
-                <w:cs/>
-                <w:lang w:bidi="th-TH"/>
-              </w:rPr>
               <w:t>.../..../....</w:t>
             </w:r>
             <w:r>
@@ -320,41 +230,7 @@
                 <w:szCs w:val="32"/>
                 <w:lang w:bidi="th-TH"/>
               </w:rPr>
-              <w:t>)</w:t>
-            </w:r>
-            <w:r>
-              <w:rPr>
-                <w:rFonts w:ascii="BrowalliaUPC" w:hAnsi="BrowalliaUPC" w:cs="BrowalliaUPC"/>
-                <w:b/>
-                <w:bCs/>
-                <w:sz w:val="32"/>
-                <w:szCs w:val="32"/>
-                <w:lang w:bidi="th-TH"/>
-              </w:rPr>
-              <w:t xml:space="preserve"> </w:t>
-            </w:r>
-            <w:r>
-              <w:rPr>
-                <w:rFonts w:ascii="BrowalliaUPC" w:hAnsi="BrowalliaUPC" w:cs="BrowalliaUPC"/>
-                <w:b/>
-                <w:bCs/>
-                <w:sz w:val="32"/>
-                <w:szCs w:val="32"/>
-                <w:lang w:bidi="th-TH"/>
-              </w:rPr>
-              <w:t xml:space="preserve">                CURRICULUM  VITAE                   </w:t>
-            </w:r>
-            <w:r>
-              <w:rPr>
-                <w:rFonts w:ascii="BrowalliaUPC" w:hAnsi="BrowalliaUPC" w:cs="BrowalliaUPC"/>
-                <w:b/>
-                <w:bCs/>
-                <w:sz w:val="32"/>
-                <w:szCs w:val="32"/>
-                <w:cs/>
-                <w:lang w:bidi="th-TH"/>
-              </w:rPr>
-              <w:t xml:space="preserve">       </w:t>
+              <w:t xml:space="preserve">)                CURRICULUM  VITAE                   </w:t>
             </w:r>
             <w:r>
               <w:rPr>
@@ -463,79 +339,9 @@
                 <w:szCs w:val="32"/>
                 <w:lang w:bidi="th-TH"/>
               </w:rPr>
-              <mc:AlternateContent>
-                <mc:Choice Requires="wps">
-                  <w:drawing>
-                    <wp:anchor distT="0" distB="0" distL="114300" distR="114300" simplePos="0" relativeHeight="251660288" behindDoc="0" locked="0" layoutInCell="1" allowOverlap="1">
-                      <wp:simplePos x="0" y="0"/>
-                      <wp:positionH relativeFrom="column">
-                        <wp:posOffset>4857750</wp:posOffset>
-                      </wp:positionH>
-                      <wp:positionV relativeFrom="paragraph">
-                        <wp:posOffset>59055</wp:posOffset>
-                      </wp:positionV>
-                      <wp:extent cx="1304925" cy="1533525"/>
-                      <wp:effectExtent l="9525" t="5080" r="9525" b="13970"/>
-                      <wp:wrapNone/>
-                      <wp:docPr id="1" name="Rectangle 1"/>
-                      <wp:cNvGraphicFramePr>
-                        <a:graphicFrameLocks xmlns:a="http://schemas.openxmlformats.org/drawingml/2006/main"/>
-                      </wp:cNvGraphicFramePr>
-                      <a:graphic xmlns:a="http://schemas.openxmlformats.org/drawingml/2006/main">
-                        <a:graphicData uri="http://schemas.microsoft.com/office/word/2010/wordprocessingShape">
-                          <wps:wsp>
-                            <wps:cNvSpPr>
-                              <a:spLocks noChangeArrowheads="1"/>
-                            </wps:cNvSpPr>
-                            <wps:spPr bwMode="auto">
-                              <a:xfrm>
-                                <a:off x="0" y="0"/>
-                                <a:ext cx="1304925" cy="1533525"/>
-                              </a:xfrm>
-                              <a:prstGeom prst="rect">
-                                <a:avLst/>
-                              </a:prstGeom>
-                              <a:solidFill>
-                                <a:srgbClr val="FFFFFF"/>
-                              </a:solidFill>
-                              <a:ln w="9525">
-                                <a:solidFill>
-                                  <a:srgbClr val="000000"/>
-                                </a:solidFill>
-                                <a:miter lim="800000"/>
-                                <a:headEnd/>
-                                <a:tailEnd/>
-                              </a:ln>
-                            </wps:spPr>
-                            <wps:bodyPr rot="0" vert="horz" wrap="square" lIns="91440" tIns="45720" rIns="91440" bIns="45720" anchor="t" anchorCtr="0" upright="1">
-                              <a:noAutofit/>
-                            </wps:bodyPr>
-                          </wps:wsp>
-                        </a:graphicData>
-                      </a:graphic>
-                      <wp14:sizeRelH relativeFrom="page">
-                        <wp14:pctWidth>0</wp14:pctWidth>
-                      </wp14:sizeRelH>
-                      <wp14:sizeRelV relativeFrom="page">
-                        <wp14:pctHeight>0</wp14:pctHeight>
-                      </wp14:sizeRelV>
-                    </wp:anchor>
-                  </w:drawing>
-                </mc:Choice>
-                <mc:Fallback>
-                  <w:pict>
-                    <v:rect w14:anchorId="6157416D" id="Rectangle 1" o:spid="_x0000_s1026" style="position:absolute;margin-left:382.5pt;margin-top:4.65pt;width:102.75pt;height:120.75pt;z-index:251660288;visibility:visible;mso-wrap-style:square;mso-width-percent:0;mso-height-percent:0;mso-wrap-distance-left:9pt;mso-wrap-distance-top:0;mso-wrap-distance-right:9pt;mso-wrap-distance-bottom:0;mso-position-horizontal:absolute;mso-position-horizontal-relative:text;mso-position-vertical:absolute;mso-position-vertical-relative:text;mso-width-percent:0;mso-height-percent:0;mso-width-relative:page;mso-height-relative:page;v-text-anchor:top" o:gfxdata="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"/>
-                  </w:pict>
-                </mc:Fallback>
-              </mc:AlternateContent>
-            </w:r>
-            <w:r>
-              <w:rPr>
-                <w:rFonts w:ascii="BrowalliaUPC" w:hAnsi="BrowalliaUPC" w:cs="BrowalliaUPC"/>
-                <w:sz w:val="32"/>
-                <w:szCs w:val="32"/>
-              </w:rPr>
-              <w:t xml:space="preserve">              </w:t>
+              <w:pict>
+                <v:rect id="Rectangle 1" o:spid="_x0000_s1026" style="position:absolute;margin-left:382.5pt;margin-top:4.65pt;width:102.75pt;height:120.75pt;z-index:251660288;visibility:visible;mso-wrap-style:square;mso-width-percent:0;mso-height-percent:0;mso-wrap-distance-left:9pt;mso-wrap-distance-top:0;mso-wrap-distance-right:9pt;mso-wrap-distance-bottom:0;mso-position-horizontal:absolute;mso-position-horizontal-relative:text;mso-position-vertical:absolute;mso-position-vertical-relative:text;mso-width-percent:0;mso-height-percent:0;mso-width-relative:page;mso-height-relative:page;v-text-anchor:top" o:gfxdata="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"/>
+              </w:pict>
             </w:r>
             <w:sdt>
               <w:sdtPr>
@@ -545,11 +351,6 @@
                   <w:szCs w:val="32"/>
                 </w:rPr>
                 <w:id w:val="-1972036957"/>
-                <w14:checkbox>
-                  <w14:checked w14:val="0"/>
-                  <w14:checkedState w14:val="00FE" w14:font="Wingdings"/>
-                  <w14:uncheckedState w14:val="00A8" w14:font="Wingdings"/>
-                </w14:checkbox>
               </w:sdtPr>
               <w:sdtEndPr/>
               <w:sdtContent>
@@ -568,16 +369,6 @@
                 <w:rFonts w:ascii="BrowalliaUPC" w:hAnsi="BrowalliaUPC" w:cs="BrowalliaUPC"/>
                 <w:sz w:val="32"/>
                 <w:szCs w:val="32"/>
-                <w:cs/>
-                <w:lang w:bidi="th-TH"/>
-              </w:rPr>
-              <w:t xml:space="preserve"> </w:t>
-            </w:r>
-            <w:r>
-              <w:rPr>
-                <w:rFonts w:ascii="BrowalliaUPC" w:hAnsi="BrowalliaUPC" w:cs="BrowalliaUPC"/>
-                <w:sz w:val="32"/>
-                <w:szCs w:val="32"/>
               </w:rPr>
               <w:t xml:space="preserve">   Female                        </w:t>
             </w:r>
@@ -589,11 +380,6 @@
                   <w:szCs w:val="32"/>
                 </w:rPr>
                 <w:id w:val="-1521695878"/>
-                <w14:checkbox>
-                  <w14:checked w14:val="0"/>
-                  <w14:checkedState w14:val="00FE" w14:font="Wingdings"/>
-                  <w14:uncheckedState w14:val="00A8" w14:font="Wingdings"/>
-                </w14:checkbox>
               </w:sdtPr>
               <w:sdtEndPr/>
               <w:sdtContent>
@@ -632,36 +418,7 @@
                 <w:szCs w:val="32"/>
                 <w:lang w:bidi="th-TH"/>
               </w:rPr>
-              <w:t xml:space="preserve">Date of </w:t>
-            </w:r>
-            <w:proofErr w:type="gramStart"/>
-            <w:r>
-              <w:rPr>
-                <w:rFonts w:ascii="BrowalliaUPC" w:hAnsi="BrowalliaUPC" w:cs="BrowalliaUPC"/>
-                <w:sz w:val="32"/>
-                <w:szCs w:val="32"/>
-                <w:lang w:bidi="th-TH"/>
-              </w:rPr>
-              <w:t>Birth :</w:t>
-            </w:r>
-            <w:proofErr w:type="gramEnd"/>
-            <w:r>
-              <w:rPr>
-                <w:rFonts w:ascii="BrowalliaUPC" w:hAnsi="BrowalliaUPC" w:cs="BrowalliaUPC"/>
-                <w:sz w:val="32"/>
-                <w:szCs w:val="32"/>
-                <w:lang w:bidi="th-TH"/>
-              </w:rPr>
-              <w:t xml:space="preserve"> </w:t>
-            </w:r>
-            <w:r>
-              <w:rPr>
-                <w:rFonts w:ascii="BrowalliaUPC" w:hAnsi="BrowalliaUPC" w:cs="BrowalliaUPC"/>
-                <w:sz w:val="32"/>
-                <w:szCs w:val="32"/>
-                <w:lang w:bidi="th-TH"/>
-              </w:rPr>
-              <w:t xml:space="preserve"> </w:t>
+              <w:t>Date of Birth :</w:t>
             </w:r>
             <w:sdt>
               <w:sdtPr>
@@ -724,18 +481,6 @@
               </w:rPr>
               <w:t>:</w:t>
             </w:r>
-            <w:r>
-              <w:rPr>
-                <w:rFonts w:ascii="BrowalliaUPC" w:hAnsi="BrowalliaUPC" w:cs="BrowalliaUPC"/>
-                <w:b/>
-                <w:bCs/>
-                <w:noProof/>
-                <w:sz w:val="32"/>
-                <w:szCs w:val="32"/>
-                <w:lang w:bidi="th-TH"/>
-              </w:rPr>
-              <w:t xml:space="preserve"> </w:t>
-            </w:r>
           </w:p>
           <w:p>
             <w:pPr>
@@ -756,18 +501,6 @@
               </w:rPr>
               <w:t>First name :</w:t>
             </w:r>
-            <w:r>
-              <w:rPr>
-                <w:rFonts w:ascii="BrowalliaUPC" w:hAnsi="BrowalliaUPC" w:cs="BrowalliaUPC"/>
-                <w:b/>
-                <w:bCs/>
-                <w:noProof/>
-                <w:sz w:val="32"/>
-                <w:szCs w:val="32"/>
-                <w:lang w:bidi="th-TH"/>
-              </w:rPr>
-              <w:t xml:space="preserve"> </w:t>
-            </w:r>
           </w:p>
           <w:p>
             <w:pPr>
@@ -807,16 +540,6 @@
               </w:rPr>
               <w:t>Institute :</w:t>
             </w:r>
-            <w:r>
-              <w:rPr>
-                <w:rFonts w:ascii="BrowalliaUPC" w:hAnsi="BrowalliaUPC" w:cs="BrowalliaUPC"/>
-                <w:sz w:val="32"/>
-                <w:szCs w:val="32"/>
-                <w:cs/>
-                <w:lang w:bidi="th-TH"/>
-              </w:rPr>
-              <w:t xml:space="preserve"> </w:t>
-            </w:r>
           </w:p>
           <w:p>
             <w:pPr>
@@ -857,16 +580,6 @@
               </w:rPr>
               <w:t>Department / School/Division :</w:t>
             </w:r>
-            <w:r>
-              <w:rPr>
-                <w:rFonts w:ascii="BrowalliaUPC" w:hAnsi="BrowalliaUPC" w:cs="BrowalliaUPC"/>
-                <w:b/>
-                <w:bCs/>
-                <w:sz w:val="32"/>
-                <w:szCs w:val="32"/>
-              </w:rPr>
-              <w:t xml:space="preserve"> </w:t>
-            </w:r>
           </w:p>
           <w:p>
             <w:pPr>
@@ -954,37 +667,7 @@
                 <w:szCs w:val="32"/>
                 <w:lang w:bidi="th-TH"/>
               </w:rPr>
-              <w:t>Sub-District /</w:t>
-            </w:r>
-            <w:r>
-              <w:rPr>
-                <w:rFonts w:ascii="BrowalliaUPC" w:hAnsi="BrowalliaUPC" w:cs="BrowalliaUPC"/>
-                <w:sz w:val="32"/>
-                <w:szCs w:val="32"/>
-                <w:cs/>
-                <w:lang w:bidi="th-TH"/>
-              </w:rPr>
-              <w:t xml:space="preserve"> </w:t>
-            </w:r>
-            <w:proofErr w:type="spellStart"/>
-            <w:r>
-              <w:rPr>
-                <w:rFonts w:ascii="BrowalliaUPC" w:hAnsi="BrowalliaUPC" w:cs="BrowalliaUPC"/>
-                <w:sz w:val="32"/>
-                <w:szCs w:val="32"/>
-                <w:lang w:bidi="th-TH"/>
-              </w:rPr>
-              <w:t>Tumbon</w:t>
-            </w:r>
-            <w:proofErr w:type="spellEnd"/>
-            <w:r>
-              <w:rPr>
-                <w:rFonts w:ascii="BrowalliaUPC" w:hAnsi="BrowalliaUPC" w:cs="BrowalliaUPC"/>
-                <w:sz w:val="32"/>
-                <w:szCs w:val="32"/>
-                <w:lang w:bidi="th-TH"/>
-              </w:rPr>
-              <w:t xml:space="preserve"> : </w:t>
+              <w:t xml:space="preserve">Sub-District /Tumbon : </w:t>
             </w:r>
           </w:p>
           <w:p>
@@ -1004,27 +687,7 @@
                 <w:szCs w:val="32"/>
                 <w:lang w:bidi="th-TH"/>
               </w:rPr>
-              <w:t xml:space="preserve">District / </w:t>
-            </w:r>
-            <w:proofErr w:type="spellStart"/>
-            <w:r>
-              <w:rPr>
-                <w:rFonts w:ascii="BrowalliaUPC" w:hAnsi="BrowalliaUPC" w:cs="BrowalliaUPC"/>
-                <w:sz w:val="32"/>
-                <w:szCs w:val="32"/>
-                <w:lang w:bidi="th-TH"/>
-              </w:rPr>
-              <w:t>Aumphur</w:t>
-            </w:r>
-            <w:proofErr w:type="spellEnd"/>
-            <w:r>
-              <w:rPr>
-                <w:rFonts w:ascii="BrowalliaUPC" w:hAnsi="BrowalliaUPC" w:cs="BrowalliaUPC"/>
-                <w:sz w:val="32"/>
-                <w:szCs w:val="32"/>
-                <w:lang w:bidi="th-TH"/>
-              </w:rPr>
-              <w:t xml:space="preserve"> :  </w:t>
+              <w:t xml:space="preserve">District / Aumphur :  </w:t>
             </w:r>
           </w:p>
           <w:p>
@@ -1044,26 +707,7 @@
                 <w:szCs w:val="32"/>
                 <w:lang w:bidi="th-TH"/>
               </w:rPr>
-              <w:t xml:space="preserve">Province :    </w:t>
-            </w:r>
-            <w:r>
-              <w:rPr>
-                <w:rFonts w:ascii="BrowalliaUPC" w:hAnsi="BrowalliaUPC" w:cs="BrowalliaUPC"/>
-                <w:sz w:val="32"/>
-                <w:szCs w:val="32"/>
-                <w:cs/>
-                <w:lang w:bidi="th-TH"/>
-              </w:rPr>
-              <w:t xml:space="preserve">                                                                                            </w:t>
-            </w:r>
-            <w:r>
-              <w:rPr>
-                <w:rFonts w:ascii="BrowalliaUPC" w:hAnsi="BrowalliaUPC" w:cs="BrowalliaUPC"/>
-                <w:sz w:val="32"/>
-                <w:szCs w:val="32"/>
-                <w:lang w:bidi="th-TH"/>
-              </w:rPr>
-              <w:t xml:space="preserve">Post Code :                     </w:t>
+              <w:t xml:space="preserve">Province :    Post Code :                     </w:t>
             </w:r>
           </w:p>
           <w:p>
@@ -1200,27 +844,7 @@
                 <w:szCs w:val="32"/>
                 <w:lang w:bidi="th-TH"/>
               </w:rPr>
-              <w:t xml:space="preserve">Sub-District/ </w:t>
-            </w:r>
-            <w:proofErr w:type="spellStart"/>
-            <w:r>
-              <w:rPr>
-                <w:rFonts w:ascii="BrowalliaUPC" w:hAnsi="BrowalliaUPC" w:cs="BrowalliaUPC"/>
-                <w:sz w:val="32"/>
-                <w:szCs w:val="32"/>
-                <w:lang w:bidi="th-TH"/>
-              </w:rPr>
-              <w:t>Tumbon</w:t>
-            </w:r>
-            <w:proofErr w:type="spellEnd"/>
-            <w:r>
-              <w:rPr>
-                <w:rFonts w:ascii="BrowalliaUPC" w:hAnsi="BrowalliaUPC" w:cs="BrowalliaUPC"/>
-                <w:sz w:val="32"/>
-                <w:szCs w:val="32"/>
-                <w:lang w:bidi="th-TH"/>
-              </w:rPr>
-              <w:t xml:space="preserve"> : </w:t>
+              <w:t xml:space="preserve">Sub-District/ Tumbon : </w:t>
             </w:r>
           </w:p>
           <w:p>
@@ -1240,27 +864,7 @@
                 <w:szCs w:val="32"/>
                 <w:lang w:bidi="th-TH"/>
               </w:rPr>
-              <w:t xml:space="preserve">District/ </w:t>
-            </w:r>
-            <w:proofErr w:type="spellStart"/>
-            <w:r>
-              <w:rPr>
-                <w:rFonts w:ascii="BrowalliaUPC" w:hAnsi="BrowalliaUPC" w:cs="BrowalliaUPC"/>
-                <w:sz w:val="32"/>
-                <w:szCs w:val="32"/>
-                <w:lang w:bidi="th-TH"/>
-              </w:rPr>
-              <w:t>Aumphur</w:t>
-            </w:r>
-            <w:proofErr w:type="spellEnd"/>
-            <w:r>
-              <w:rPr>
-                <w:rFonts w:ascii="BrowalliaUPC" w:hAnsi="BrowalliaUPC" w:cs="BrowalliaUPC"/>
-                <w:sz w:val="32"/>
-                <w:szCs w:val="32"/>
-                <w:lang w:bidi="th-TH"/>
-              </w:rPr>
-              <w:t xml:space="preserve">: </w:t>
+              <w:t xml:space="preserve">District/ Aumphur: </w:t>
             </w:r>
           </w:p>
           <w:p>
@@ -1298,25 +902,6 @@
                 <w:szCs w:val="32"/>
                 <w:lang w:bidi="th-TH"/>
               </w:rPr>
-              <w:t xml:space="preserve"> </w:t>
-            </w:r>
-            <w:r>
-              <w:rPr>
-                <w:rFonts w:ascii="BrowalliaUPC" w:hAnsi="BrowalliaUPC" w:cs="BrowalliaUPC"/>
-                <w:sz w:val="32"/>
-                <w:szCs w:val="32"/>
-                <w:cs/>
-                <w:lang w:bidi="th-TH"/>
-              </w:rPr>
-              <w:t xml:space="preserve">                                                                                                  </w:t>
-            </w:r>
-            <w:r>
-              <w:rPr>
-                <w:rFonts w:ascii="BrowalliaUPC" w:hAnsi="BrowalliaUPC" w:cs="BrowalliaUPC"/>
-                <w:sz w:val="32"/>
-                <w:szCs w:val="32"/>
-                <w:lang w:bidi="th-TH"/>
-              </w:rPr>
               <w:t xml:space="preserve">Post Code:     </w:t>
             </w:r>
           </w:p>
@@ -1339,15 +924,6 @@
               </w:rPr>
               <w:t>Mobile:</w:t>
             </w:r>
-            <w:r>
-              <w:rPr>
-                <w:rFonts w:ascii="BrowalliaUPC" w:hAnsi="BrowalliaUPC" w:cs="BrowalliaUPC"/>
-                <w:sz w:val="32"/>
-                <w:szCs w:val="32"/>
-                <w:lang w:bidi="th-TH"/>
-              </w:rPr>
-              <w:t xml:space="preserve"> </w:t>
-            </w:r>
           </w:p>
           <w:p>
             <w:pPr>
@@ -1359,15 +935,6 @@
                 <w:lang w:bidi="th-TH"/>
               </w:rPr>
             </w:pPr>
-            <w:r>
-              <w:rPr>
-                <w:rFonts w:ascii="BrowalliaUPC" w:hAnsi="BrowalliaUPC" w:cs="BrowalliaUPC"/>
-                <w:sz w:val="32"/>
-                <w:szCs w:val="32"/>
-                <w:lang w:bidi="th-TH"/>
-              </w:rPr>
-              <w:t xml:space="preserve"> </w:t>
-            </w:r>
           </w:p>
           <w:p>
             <w:pPr>
@@ -1438,47 +1005,7 @@
                 <w:szCs w:val="32"/>
                 <w:lang w:bidi="th-TH"/>
               </w:rPr>
-              <w:t xml:space="preserve">Lecturer, </w:t>
-            </w:r>
-            <w:proofErr w:type="spellStart"/>
-            <w:r>
-              <w:rPr>
-                <w:rFonts w:ascii="BrowalliaUPC" w:hAnsi="BrowalliaUPC" w:cs="BrowalliaUPC"/>
-                <w:sz w:val="32"/>
-                <w:szCs w:val="32"/>
-                <w:lang w:bidi="th-TH"/>
-              </w:rPr>
-              <w:t>Asst.Prof</w:t>
-            </w:r>
-            <w:proofErr w:type="spellEnd"/>
-            <w:r>
-              <w:rPr>
-                <w:rFonts w:ascii="BrowalliaUPC" w:hAnsi="BrowalliaUPC" w:cs="BrowalliaUPC"/>
-                <w:sz w:val="32"/>
-                <w:szCs w:val="32"/>
-                <w:lang w:bidi="th-TH"/>
-              </w:rPr>
-              <w:t xml:space="preserve">., </w:t>
-            </w:r>
-            <w:proofErr w:type="spellStart"/>
-            <w:r>
-              <w:rPr>
-                <w:rFonts w:ascii="BrowalliaUPC" w:hAnsi="BrowalliaUPC" w:cs="BrowalliaUPC"/>
-                <w:sz w:val="32"/>
-                <w:szCs w:val="32"/>
-                <w:lang w:bidi="th-TH"/>
-              </w:rPr>
-              <w:t>Assoc.Prof</w:t>
-            </w:r>
-            <w:proofErr w:type="spellEnd"/>
-            <w:r>
-              <w:rPr>
-                <w:rFonts w:ascii="BrowalliaUPC" w:hAnsi="BrowalliaUPC" w:cs="BrowalliaUPC"/>
-                <w:sz w:val="32"/>
-                <w:szCs w:val="32"/>
-                <w:lang w:bidi="th-TH"/>
-              </w:rPr>
-              <w:t xml:space="preserve">., Prof. ): </w:t>
+              <w:t xml:space="preserve">Lecturer, Asst.Prof., Assoc.Prof., Prof. ): </w:t>
             </w:r>
           </w:p>
           <w:p>
@@ -2085,7 +1612,7 @@
       </w:tblGrid>
       <w:tr>
         <w:trPr>
-          <w:trHeight w:val="11069"/>
+          <w:trHeight w:val="10439"/>
         </w:trPr>
         <w:tc>
           <w:tcPr>
@@ -2207,30 +1734,7 @@
                 <w:szCs w:val="32"/>
                 <w:lang w:bidi="th-TH"/>
               </w:rPr>
-              <w:t xml:space="preserve">6. Experience </w:t>
-            </w:r>
-            <w:r>
-              <w:rPr>
-                <w:rFonts w:ascii="BrowalliaUPC" w:hAnsi="BrowalliaUPC" w:cs="BrowalliaUPC"/>
-                <w:b/>
-                <w:bCs/>
-                <w:sz w:val="32"/>
-                <w:szCs w:val="32"/>
-                <w:cs/>
-                <w:lang w:bidi="th-TH"/>
-              </w:rPr>
-              <w:t xml:space="preserve"> </w:t>
-            </w:r>
-            <w:r>
-              <w:rPr>
-                <w:rFonts w:ascii="BrowalliaUPC" w:hAnsi="BrowalliaUPC" w:cs="BrowalliaUPC"/>
-                <w:b/>
-                <w:bCs/>
-                <w:sz w:val="32"/>
-                <w:szCs w:val="32"/>
-                <w:lang w:bidi="th-TH"/>
-              </w:rPr>
-              <w:t>in International Organization</w:t>
+              <w:t>6. Experience in International Organization</w:t>
             </w:r>
           </w:p>
           <w:p>
@@ -2313,17 +1817,6 @@
                 <w:lang w:bidi="th-TH"/>
               </w:rPr>
             </w:pPr>
-            <w:r>
-              <w:rPr>
-                <w:rFonts w:ascii="BrowalliaUPC" w:hAnsi="BrowalliaUPC" w:cs="BrowalliaUPC"/>
-                <w:b/>
-                <w:bCs/>
-                <w:sz w:val="32"/>
-                <w:szCs w:val="32"/>
-                <w:lang w:bidi="th-TH"/>
-              </w:rPr>
-              <w:t xml:space="preserve">                            </w:t>
-            </w:r>
           </w:p>
           <w:p>
             <w:pPr>
@@ -2394,17 +1887,6 @@
                 <w:lang w:bidi="th-TH"/>
               </w:rPr>
             </w:pPr>
-            <w:r>
-              <w:rPr>
-                <w:rFonts w:ascii="BrowalliaUPC" w:hAnsi="BrowalliaUPC" w:cs="BrowalliaUPC"/>
-                <w:b/>
-                <w:bCs/>
-                <w:sz w:val="32"/>
-                <w:szCs w:val="32"/>
-                <w:lang w:bidi="th-TH"/>
-              </w:rPr>
-              <w:t xml:space="preserve">                           </w:t>
-            </w:r>
           </w:p>
           <w:p>
             <w:pPr>
@@ -2867,27 +2349,7 @@
                 <w:szCs w:val="32"/>
                 <w:lang w:bidi="th-TH"/>
               </w:rPr>
-              <w:t>most recent impact factor)(</w:t>
-            </w:r>
-            <w:proofErr w:type="gramStart"/>
-            <w:r>
-              <w:rPr>
-                <w:rFonts w:ascii="BrowalliaUPC" w:hAnsi="BrowalliaUPC" w:cs="BrowalliaUPC"/>
-                <w:sz w:val="32"/>
-                <w:szCs w:val="32"/>
-                <w:lang w:bidi="th-TH"/>
-              </w:rPr>
-              <w:t>enter</w:t>
-            </w:r>
-            <w:proofErr w:type="gramEnd"/>
-            <w:r>
-              <w:rPr>
-                <w:rFonts w:ascii="BrowalliaUPC" w:hAnsi="BrowalliaUPC" w:cs="BrowalliaUPC"/>
-                <w:sz w:val="32"/>
-                <w:szCs w:val="32"/>
-                <w:lang w:bidi="th-TH"/>
-              </w:rPr>
-              <w:t xml:space="preserve"> authors,</w:t>
+              <w:t>most recent impact factor)(enter authors,</w:t>
             </w:r>
             <w:r>
               <w:rPr>
@@ -3038,27 +2500,7 @@
                 <w:szCs w:val="32"/>
                 <w:lang w:bidi="th-TH"/>
               </w:rPr>
-              <w:t>full paper published in conference proceeding</w:t>
-            </w:r>
-            <w:r>
-              <w:rPr>
-                <w:rFonts w:ascii="BrowalliaUPC" w:hAnsi="BrowalliaUPC" w:cs="BrowalliaUPC"/>
-                <w:b/>
-                <w:bCs/>
-                <w:sz w:val="32"/>
-                <w:szCs w:val="32"/>
-                <w:lang w:bidi="th-TH"/>
-              </w:rPr>
-              <w:t xml:space="preserve"> </w:t>
-            </w:r>
-            <w:r>
-              <w:rPr>
-                <w:rFonts w:ascii="BrowalliaUPC" w:hAnsi="BrowalliaUPC" w:cs="BrowalliaUPC"/>
-                <w:sz w:val="32"/>
-                <w:szCs w:val="32"/>
-                <w:lang w:bidi="th-TH"/>
-              </w:rPr>
-              <w:t>only</w:t>
+              <w:t>full paper published in conference proceedingonly</w:t>
             </w:r>
             <w:r>
               <w:rPr>
@@ -3089,27 +2531,7 @@
                 <w:szCs w:val="32"/>
                 <w:lang w:bidi="th-TH"/>
               </w:rPr>
-              <w:t>(</w:t>
-            </w:r>
-            <w:proofErr w:type="gramStart"/>
-            <w:r>
-              <w:rPr>
-                <w:rFonts w:ascii="BrowalliaUPC" w:hAnsi="BrowalliaUPC" w:cs="BrowalliaUPC"/>
-                <w:sz w:val="32"/>
-                <w:szCs w:val="32"/>
-                <w:lang w:bidi="th-TH"/>
-              </w:rPr>
-              <w:t>enter</w:t>
-            </w:r>
-            <w:proofErr w:type="gramEnd"/>
-            <w:r>
-              <w:rPr>
-                <w:rFonts w:ascii="BrowalliaUPC" w:hAnsi="BrowalliaUPC" w:cs="BrowalliaUPC"/>
-                <w:sz w:val="32"/>
-                <w:szCs w:val="32"/>
-                <w:lang w:bidi="th-TH"/>
-              </w:rPr>
-              <w:t xml:space="preserve"> authors</w:t>
+              <w:t>(enter authors</w:t>
             </w:r>
             <w:r>
               <w:rPr>
@@ -3651,26 +3073,6 @@
                 <w:lang w:bidi="th-TH"/>
               </w:rPr>
             </w:pPr>
-            <w:r>
-              <w:rPr>
-                <w:rFonts w:ascii="BrowalliaUPC" w:hAnsi="BrowalliaUPC" w:cs="BrowalliaUPC"/>
-                <w:b/>
-                <w:bCs/>
-                <w:sz w:val="32"/>
-                <w:szCs w:val="32"/>
-                <w:lang w:bidi="th-TH"/>
-              </w:rPr>
-              <w:t xml:space="preserve">        </w:t>
-            </w:r>
-            <w:r>
-              <w:rPr>
-                <w:rFonts w:ascii="BrowalliaUPC" w:hAnsi="BrowalliaUPC" w:cs="BrowalliaUPC"/>
-                <w:sz w:val="32"/>
-                <w:szCs w:val="32"/>
-                <w:lang w:bidi="th-TH"/>
-              </w:rPr>
-              <w:t xml:space="preserve">    </w:t>
-            </w:r>
             <w:sdt>
               <w:sdtPr>
                 <w:rPr>
@@ -3680,11 +3082,6 @@
                   <w:lang w:bidi="th-TH"/>
                 </w:rPr>
                 <w:id w:val="-426107305"/>
-                <w14:checkbox>
-                  <w14:checked w14:val="0"/>
-                  <w14:checkedState w14:val="00FE" w14:font="Wingdings"/>
-                  <w14:uncheckedState w14:val="00A8" w14:font="Wingdings"/>
-                </w14:checkbox>
               </w:sdtPr>
               <w:sdtEndPr/>
               <w:sdtContent>
@@ -3717,11 +3114,6 @@
                   <w:lang w:bidi="th-TH"/>
                 </w:rPr>
                 <w:id w:val="-707639708"/>
-                <w14:checkbox>
-                  <w14:checked w14:val="0"/>
-                  <w14:checkedState w14:val="00FE" w14:font="Wingdings"/>
-                  <w14:uncheckedState w14:val="00A8" w14:font="Wingdings"/>
-                </w14:checkbox>
               </w:sdtPr>
               <w:sdtEndPr/>
               <w:sdtContent>
@@ -3754,11 +3146,6 @@
                   <w:lang w:bidi="th-TH"/>
                 </w:rPr>
                 <w:id w:val="-165403457"/>
-                <w14:checkbox>
-                  <w14:checked w14:val="0"/>
-                  <w14:checkedState w14:val="00FE" w14:font="Wingdings"/>
-                  <w14:uncheckedState w14:val="00A8" w14:font="Wingdings"/>
-                </w14:checkbox>
               </w:sdtPr>
               <w:sdtEndPr/>
               <w:sdtContent>
@@ -3813,11 +3200,6 @@
                   <w:szCs w:val="32"/>
                 </w:rPr>
                 <w:id w:val="-767463791"/>
-                <w14:checkbox>
-                  <w14:checked w14:val="0"/>
-                  <w14:checkedState w14:val="0098" w14:font="Wingdings 2"/>
-                  <w14:uncheckedState w14:val="0099" w14:font="Wingdings 2"/>
-                </w14:checkbox>
               </w:sdtPr>
               <w:sdtEndPr/>
               <w:sdtContent>
@@ -3834,14 +3216,6 @@
             </w:sdt>
             <w:r>
               <w:rPr>
-                <w:rFonts w:ascii="BrowalliaUPC" w:hAnsi="BrowalliaUPC" w:cs="BrowalliaUPC"/>
-                <w:sz w:val="32"/>
-                <w:szCs w:val="32"/>
-              </w:rPr>
-              <w:t xml:space="preserve"> </w:t>
-            </w:r>
-            <w:r>
-              <w:rPr>
                 <w:rFonts w:ascii="BrowalliaUPC" w:eastAsia="OpenSymbol" w:hAnsi="BrowalliaUPC" w:cs="BrowalliaUPC"/>
                 <w:b/>
                 <w:bCs/>
@@ -3849,18 +3223,6 @@
                 <w:szCs w:val="32"/>
               </w:rPr>
               <w:t>00 General</w:t>
-            </w:r>
-            <w:r>
-              <w:rPr>
-                <w:rFonts w:ascii="BrowalliaUPC" w:eastAsia="OpenSymbol" w:hAnsi="BrowalliaUPC" w:cs="BrowalliaUPC"/>
-                <w:b/>
-                <w:bCs/>
-                <w:sz w:val="32"/>
-                <w:szCs w:val="32"/>
-                <w:cs/>
-                <w:lang w:bidi="th-TH"/>
-              </w:rPr>
-              <w:t xml:space="preserve"> </w:t>
             </w:r>
             <w:r>
               <w:rPr>
@@ -3882,9 +3244,6 @@
                 <w:szCs w:val="32"/>
               </w:rPr>
               <w:id w:val="-1623152124"/>
-              <w:placeholder>
-                <w:docPart w:val="DefaultPlaceholder_1081868575"/>
-              </w:placeholder>
               <w:showingPlcHdr/>
               <w:dropDownList>
                 <w:listItem w:value="Choose an item."/>
@@ -3934,11 +3293,6 @@
                   <w:szCs w:val="32"/>
                 </w:rPr>
                 <w:id w:val="-292905018"/>
-                <w14:checkbox>
-                  <w14:checked w14:val="0"/>
-                  <w14:checkedState w14:val="0098" w14:font="Wingdings 2"/>
-                  <w14:uncheckedState w14:val="0099" w14:font="Wingdings 2"/>
-                </w14:checkbox>
               </w:sdtPr>
               <w:sdtEndPr/>
               <w:sdtContent>
@@ -3956,14 +3310,6 @@
             <w:r>
               <w:rPr>
                 <w:rFonts w:ascii="BrowalliaUPC" w:hAnsi="BrowalliaUPC" w:cs="BrowalliaUPC"/>
-                <w:sz w:val="32"/>
-                <w:szCs w:val="32"/>
-              </w:rPr>
-              <w:t xml:space="preserve"> </w:t>
-            </w:r>
-            <w:r>
-              <w:rPr>
-                <w:rFonts w:ascii="BrowalliaUPC" w:hAnsi="BrowalliaUPC" w:cs="BrowalliaUPC"/>
                 <w:b/>
                 <w:bCs/>
                 <w:sz w:val="32"/>
@@ -3980,9 +3326,6 @@
                 <w:szCs w:val="32"/>
               </w:rPr>
               <w:id w:val="845979796"/>
-              <w:placeholder>
-                <w:docPart w:val="DefaultPlaceholder_1081868575"/>
-              </w:placeholder>
               <w:showingPlcHdr/>
               <w:dropDownList>
                 <w:listItem w:value="Choose an item."/>
@@ -4029,11 +3372,6 @@
                   <w:szCs w:val="32"/>
                 </w:rPr>
                 <w:id w:val="-1111812129"/>
-                <w14:checkbox>
-                  <w14:checked w14:val="0"/>
-                  <w14:checkedState w14:val="0098" w14:font="Wingdings 2"/>
-                  <w14:uncheckedState w14:val="0099" w14:font="Wingdings 2"/>
-                </w14:checkbox>
               </w:sdtPr>
               <w:sdtEndPr/>
               <w:sdtContent>
@@ -4051,14 +3389,6 @@
             <w:r>
               <w:rPr>
                 <w:rFonts w:ascii="BrowalliaUPC" w:hAnsi="BrowalliaUPC" w:cs="BrowalliaUPC"/>
-                <w:sz w:val="32"/>
-                <w:szCs w:val="32"/>
-              </w:rPr>
-              <w:t xml:space="preserve"> </w:t>
-            </w:r>
-            <w:r>
-              <w:rPr>
-                <w:rFonts w:ascii="BrowalliaUPC" w:hAnsi="BrowalliaUPC" w:cs="BrowalliaUPC"/>
                 <w:b/>
                 <w:bCs/>
                 <w:sz w:val="32"/>
@@ -4084,9 +3414,6 @@
                   <w:szCs w:val="32"/>
                 </w:rPr>
                 <w:id w:val="-2058384124"/>
-                <w:placeholder>
-                  <w:docPart w:val="DefaultPlaceholder_1081868575"/>
-                </w:placeholder>
                 <w:showingPlcHdr/>
                 <w:dropDownList>
                   <w:listItem w:value="Choose an item."/>
@@ -4128,11 +3455,6 @@
                   <w:szCs w:val="32"/>
                 </w:rPr>
                 <w:id w:val="629908990"/>
-                <w14:checkbox>
-                  <w14:checked w14:val="0"/>
-                  <w14:checkedState w14:val="0098" w14:font="Wingdings 2"/>
-                  <w14:uncheckedState w14:val="0099" w14:font="Wingdings 2"/>
-                </w14:checkbox>
               </w:sdtPr>
               <w:sdtEndPr/>
               <w:sdtContent>
@@ -4150,14 +3472,6 @@
             <w:r>
               <w:rPr>
                 <w:rFonts w:ascii="BrowalliaUPC" w:hAnsi="BrowalliaUPC" w:cs="BrowalliaUPC"/>
-                <w:sz w:val="32"/>
-                <w:szCs w:val="32"/>
-              </w:rPr>
-              <w:t xml:space="preserve"> </w:t>
-            </w:r>
-            <w:r>
-              <w:rPr>
-                <w:rFonts w:ascii="BrowalliaUPC" w:hAnsi="BrowalliaUPC" w:cs="BrowalliaUPC"/>
                 <w:b/>
                 <w:bCs/>
                 <w:sz w:val="32"/>
@@ -4183,9 +3497,6 @@
                   <w:szCs w:val="32"/>
                 </w:rPr>
                 <w:id w:val="557061167"/>
-                <w:placeholder>
-                  <w:docPart w:val="DefaultPlaceholder_1081868575"/>
-                </w:placeholder>
                 <w:showingPlcHdr/>
                 <w:dropDownList>
                   <w:listItem w:value="Choose an item."/>
@@ -4225,11 +3536,6 @@
                   <w:szCs w:val="32"/>
                 </w:rPr>
                 <w:id w:val="873113263"/>
-                <w14:checkbox>
-                  <w14:checked w14:val="0"/>
-                  <w14:checkedState w14:val="0098" w14:font="Wingdings 2"/>
-                  <w14:uncheckedState w14:val="0099" w14:font="Wingdings 2"/>
-                </w14:checkbox>
               </w:sdtPr>
               <w:sdtEndPr/>
               <w:sdtContent>
@@ -4247,14 +3553,6 @@
             <w:r>
               <w:rPr>
                 <w:rFonts w:ascii="BrowalliaUPC" w:hAnsi="BrowalliaUPC" w:cs="BrowalliaUPC"/>
-                <w:sz w:val="32"/>
-                <w:szCs w:val="32"/>
-              </w:rPr>
-              <w:t xml:space="preserve"> </w:t>
-            </w:r>
-            <w:r>
-              <w:rPr>
-                <w:rFonts w:ascii="BrowalliaUPC" w:hAnsi="BrowalliaUPC" w:cs="BrowalliaUPC"/>
                 <w:b/>
                 <w:bCs/>
                 <w:sz w:val="32"/>
@@ -4285,9 +3583,6 @@
                   <w:szCs w:val="32"/>
                 </w:rPr>
                 <w:id w:val="-996573752"/>
-                <w:placeholder>
-                  <w:docPart w:val="DefaultPlaceholder_1081868575"/>
-                </w:placeholder>
                 <w:showingPlcHdr/>
                 <w:dropDownList>
                   <w:listItem w:value="Choose an item."/>
@@ -4328,11 +3623,6 @@
                   <w:szCs w:val="32"/>
                 </w:rPr>
                 <w:id w:val="-187838651"/>
-                <w14:checkbox>
-                  <w14:checked w14:val="0"/>
-                  <w14:checkedState w14:val="0098" w14:font="Wingdings 2"/>
-                  <w14:uncheckedState w14:val="0099" w14:font="Wingdings 2"/>
-                </w14:checkbox>
               </w:sdtPr>
               <w:sdtEndPr/>
               <w:sdtContent>
@@ -4350,33 +3640,13 @@
             <w:r>
               <w:rPr>
                 <w:rFonts w:ascii="BrowalliaUPC" w:hAnsi="BrowalliaUPC" w:cs="BrowalliaUPC"/>
-                <w:sz w:val="32"/>
-                <w:szCs w:val="32"/>
-              </w:rPr>
-              <w:t xml:space="preserve"> </w:t>
-            </w:r>
-            <w:r>
-              <w:rPr>
-                <w:rFonts w:ascii="BrowalliaUPC" w:hAnsi="BrowalliaUPC" w:cs="BrowalliaUPC"/>
-                <w:b/>
-                <w:bCs/>
-                <w:sz w:val="32"/>
-                <w:szCs w:val="32"/>
-              </w:rPr>
-              <w:t xml:space="preserve">50 Physics of Gases plasmas </w:t>
-            </w:r>
-            <w:proofErr w:type="spellStart"/>
-            <w:r>
-              <w:rPr>
-                <w:rFonts w:ascii="BrowalliaUPC" w:hAnsi="BrowalliaUPC" w:cs="BrowalliaUPC"/>
-                <w:b/>
-                <w:bCs/>
-                <w:sz w:val="32"/>
-                <w:szCs w:val="32"/>
-              </w:rPr>
-              <w:t>etc</w:t>
-            </w:r>
-            <w:proofErr w:type="spellEnd"/>
+                <w:b/>
+                <w:bCs/>
+                <w:sz w:val="32"/>
+                <w:szCs w:val="32"/>
+              </w:rPr>
+              <w:t>50 Physics of Gases plasmas etc</w:t>
+            </w:r>
           </w:p>
           <w:p>
             <w:pPr>
@@ -4397,9 +3667,6 @@
                   <w:szCs w:val="32"/>
                 </w:rPr>
                 <w:id w:val="-336697845"/>
-                <w:placeholder>
-                  <w:docPart w:val="DefaultPlaceholder_1081868575"/>
-                </w:placeholder>
                 <w:showingPlcHdr/>
                 <w:dropDownList>
                   <w:listItem w:value="Choose an item."/>
@@ -4435,11 +3702,6 @@
                   <w:szCs w:val="32"/>
                 </w:rPr>
                 <w:id w:val="2076470087"/>
-                <w14:checkbox>
-                  <w14:checked w14:val="0"/>
-                  <w14:checkedState w14:val="0098" w14:font="Wingdings 2"/>
-                  <w14:uncheckedState w14:val="0099" w14:font="Wingdings 2"/>
-                </w14:checkbox>
               </w:sdtPr>
               <w:sdtEndPr/>
               <w:sdtContent>
@@ -4457,14 +3719,6 @@
             <w:r>
               <w:rPr>
                 <w:rFonts w:ascii="BrowalliaUPC" w:hAnsi="BrowalliaUPC" w:cs="BrowalliaUPC"/>
-                <w:sz w:val="32"/>
-                <w:szCs w:val="32"/>
-              </w:rPr>
-              <w:t xml:space="preserve"> </w:t>
-            </w:r>
-            <w:r>
-              <w:rPr>
-                <w:rFonts w:ascii="BrowalliaUPC" w:hAnsi="BrowalliaUPC" w:cs="BrowalliaUPC"/>
                 <w:b/>
                 <w:bCs/>
                 <w:sz w:val="32"/>
@@ -4492,9 +3746,6 @@
                   <w:szCs w:val="32"/>
                 </w:rPr>
                 <w:id w:val="590049676"/>
-                <w:placeholder>
-                  <w:docPart w:val="DefaultPlaceholder_1081868575"/>
-                </w:placeholder>
                 <w:showingPlcHdr/>
                 <w:dropDownList>
                   <w:listItem w:value="Choose an item."/>
@@ -4536,11 +3787,6 @@
                   <w:szCs w:val="32"/>
                 </w:rPr>
                 <w:id w:val="-611285233"/>
-                <w14:checkbox>
-                  <w14:checked w14:val="0"/>
-                  <w14:checkedState w14:val="0098" w14:font="Wingdings 2"/>
-                  <w14:uncheckedState w14:val="0099" w14:font="Wingdings 2"/>
-                </w14:checkbox>
               </w:sdtPr>
               <w:sdtEndPr/>
               <w:sdtContent>
@@ -4558,14 +3804,6 @@
             <w:r>
               <w:rPr>
                 <w:rFonts w:ascii="BrowalliaUPC" w:hAnsi="BrowalliaUPC" w:cs="BrowalliaUPC"/>
-                <w:sz w:val="32"/>
-                <w:szCs w:val="32"/>
-              </w:rPr>
-              <w:t xml:space="preserve"> </w:t>
-            </w:r>
-            <w:r>
-              <w:rPr>
-                <w:rFonts w:ascii="BrowalliaUPC" w:hAnsi="BrowalliaUPC" w:cs="BrowalliaUPC"/>
                 <w:b/>
                 <w:bCs/>
                 <w:sz w:val="32"/>
@@ -4593,9 +3831,6 @@
                   <w:szCs w:val="32"/>
                 </w:rPr>
                 <w:id w:val="-360746757"/>
-                <w:placeholder>
-                  <w:docPart w:val="4252BF5806464B788E45F89C54770AE3"/>
-                </w:placeholder>
                 <w:showingPlcHdr/>
                 <w:dropDownList>
                   <w:listItem w:value="Choose an item."/>
@@ -4634,15 +3869,11 @@
               <w:sdtPr>
                 <w:rPr>
                   <w:rFonts w:ascii="BrowalliaUPC" w:hAnsi="BrowalliaUPC" w:cs="BrowalliaUPC"/>
+                  <w:color w:val="808080"/>
                   <w:sz w:val="32"/>
                   <w:szCs w:val="32"/>
                 </w:rPr>
                 <w:id w:val="90521064"/>
-                <w14:checkbox>
-                  <w14:checked w14:val="0"/>
-                  <w14:checkedState w14:val="0098" w14:font="Wingdings 2"/>
-                  <w14:uncheckedState w14:val="0099" w14:font="Wingdings 2"/>
-                </w14:checkbox>
               </w:sdtPr>
               <w:sdtEndPr/>
               <w:sdtContent>
@@ -4659,14 +3890,6 @@
             <w:r>
               <w:rPr>
                 <w:rFonts w:ascii="BrowalliaUPC" w:hAnsi="BrowalliaUPC" w:cs="BrowalliaUPC"/>
-                <w:sz w:val="32"/>
-                <w:szCs w:val="32"/>
-              </w:rPr>
-              <w:t xml:space="preserve"> </w:t>
-            </w:r>
-            <w:r>
-              <w:rPr>
-                <w:rFonts w:ascii="BrowalliaUPC" w:hAnsi="BrowalliaUPC" w:cs="BrowalliaUPC"/>
                 <w:b/>
                 <w:bCs/>
                 <w:sz w:val="32"/>
@@ -4693,9 +3916,6 @@
                   <w:szCs w:val="32"/>
                 </w:rPr>
                 <w:id w:val="392630213"/>
-                <w:placeholder>
-                  <w:docPart w:val="9AEFD7D23D964C8DA25CD3658A443176"/>
-                </w:placeholder>
                 <w:showingPlcHdr/>
                 <w:dropDownList>
                   <w:listItem w:value="Choose an item."/>
@@ -4733,15 +3953,11 @@
               <w:sdtPr>
                 <w:rPr>
                   <w:rFonts w:ascii="BrowalliaUPC" w:hAnsi="BrowalliaUPC" w:cs="BrowalliaUPC"/>
+                  <w:color w:val="808080"/>
                   <w:sz w:val="32"/>
                   <w:szCs w:val="32"/>
                 </w:rPr>
                 <w:id w:val="-67956943"/>
-                <w14:checkbox>
-                  <w14:checked w14:val="0"/>
-                  <w14:checkedState w14:val="0098" w14:font="Wingdings 2"/>
-                  <w14:uncheckedState w14:val="0099" w14:font="Wingdings 2"/>
-                </w14:checkbox>
               </w:sdtPr>
               <w:sdtEndPr/>
               <w:sdtContent>
@@ -4758,14 +3974,6 @@
             <w:r>
               <w:rPr>
                 <w:rFonts w:ascii="BrowalliaUPC" w:hAnsi="BrowalliaUPC" w:cs="BrowalliaUPC"/>
-                <w:sz w:val="32"/>
-                <w:szCs w:val="32"/>
-              </w:rPr>
-              <w:t xml:space="preserve"> </w:t>
-            </w:r>
-            <w:r>
-              <w:rPr>
-                <w:rFonts w:ascii="BrowalliaUPC" w:hAnsi="BrowalliaUPC" w:cs="BrowalliaUPC"/>
                 <w:b/>
                 <w:bCs/>
                 <w:sz w:val="32"/>
@@ -4792,9 +4000,6 @@
                   <w:szCs w:val="32"/>
                 </w:rPr>
                 <w:id w:val="167459478"/>
-                <w:placeholder>
-                  <w:docPart w:val="564A4973969B4C9ABE63B331FB40089F"/>
-                </w:placeholder>
                 <w:showingPlcHdr/>
                 <w:dropDownList>
                   <w:listItem w:value="Choose an item."/>
@@ -4838,14 +4043,18 @@
     </w:p>
     <w:p>
       <w:pPr>
+        <w:ind w:firstLine="720"/>
         <w:rPr>
+          <w:rFonts w:ascii="TH Niramit AS" w:hAnsi="TH Niramit AS" w:cs="TH Niramit AS"/>
           <w:sz w:val="32"/>
           <w:szCs w:val="32"/>
+          <w:lang w:bidi="th-TH"/>
         </w:rPr>
       </w:pPr>
+      <w:bookmarkStart w:id="0" w:name="_GoBack"/>
       <w:r>
         <w:rPr>
-          <w:rFonts w:ascii="TH Niramit AS" w:hAnsi="TH Niramit AS" w:cs="TH Niramit AS" w:hint="cs"/>
+          <w:rFonts w:ascii="TH Niramit AS" w:hAnsi="TH Niramit AS" w:cs="TH Niramit AS"/>
           <w:sz w:val="32"/>
           <w:szCs w:val="32"/>
           <w:cs/>
@@ -4863,7 +4072,7 @@
       </w:r>
       <w:r>
         <w:rPr>
-          <w:rFonts w:ascii="TH Niramit AS" w:hAnsi="TH Niramit AS" w:cs="TH Niramit AS" w:hint="cs"/>
+          <w:rFonts w:ascii="TH Niramit AS" w:hAnsi="TH Niramit AS" w:cs="TH Niramit AS"/>
           <w:sz w:val="32"/>
           <w:szCs w:val="32"/>
           <w:cs/>
@@ -4887,16 +4096,6 @@
           <w:szCs w:val="32"/>
         </w:rPr>
         <w:t>suttipong@thep-center.org</w:t>
-      </w:r>
-      <w:r>
-        <w:rPr>
-          <w:rFonts w:ascii="TH Niramit AS" w:hAnsi="TH Niramit AS" w:cs="TH Niramit AS"/>
-          <w:sz w:val="32"/>
-          <w:szCs w:val="32"/>
-          <w:rtl/>
-          <w:cs/>
-        </w:rPr>
-        <w:t xml:space="preserve"> </w:t>
       </w:r>
       <w:r>
         <w:rPr>
@@ -4925,31 +4124,31 @@
           <w:cs/>
           <w:lang w:bidi="th-TH"/>
         </w:rPr>
-        <w:t>ภายใน</w:t>
+        <w:t xml:space="preserve">ภายในวันพฤหัสบดีที่ ๒๕ ธันวาคม ๒๕๕๗ นี้ </w:t>
       </w:r>
+    </w:p>
+    <w:p>
+      <w:pPr>
+        <w:rPr>
+          <w:rFonts w:ascii="TH Niramit AS" w:hAnsi="TH Niramit AS" w:cs="TH Niramit AS"/>
+          <w:sz w:val="32"/>
+          <w:szCs w:val="32"/>
+          <w:lang w:bidi="th-TH"/>
+        </w:rPr>
+      </w:pPr>
       <w:r>
         <w:rPr>
-          <w:rFonts w:ascii="TH Niramit AS" w:hAnsi="TH Niramit AS" w:cs="TH Niramit AS" w:hint="cs"/>
+          <w:rFonts w:ascii="TH Niramit AS" w:hAnsi="TH Niramit AS" w:cs="TH Niramit AS"/>
           <w:sz w:val="32"/>
           <w:szCs w:val="32"/>
           <w:cs/>
           <w:lang w:bidi="th-TH"/>
         </w:rPr>
-        <w:t xml:space="preserve">วันพฤหัสบดีที่ ๒๕ ธันวาคม ๒๕๕๗ นี้ เพื่อที่ศูนย์ความเป็นเลิศด้านฟิสิกส์ </w:t>
-      </w:r>
-      <w:bookmarkStart w:id="0" w:name="_GoBack"/>
-      <w:bookmarkEnd w:id="0"/>
-      <w:r>
-        <w:rPr>
-          <w:rFonts w:ascii="TH Niramit AS" w:hAnsi="TH Niramit AS" w:cs="TH Niramit AS" w:hint="cs"/>
-          <w:sz w:val="32"/>
-          <w:szCs w:val="32"/>
-          <w:cs/>
-          <w:lang w:bidi="th-TH"/>
-        </w:rPr>
-        <w:t>จะได้รวบรวมข้อมูลเพื่อหาแนวทางในการสนับสนุนนักวิจัยรุ่นใหม่ต่อไป</w:t>
+        <w:tab/>
+        <w:t>ศูนย์ความเป็นเลิศด้านฟิสิกส์ขอขอบคุณเป็นอย่างยิ่งในความร่วมมือของท่าน</w:t>
       </w:r>
     </w:p>
+    <w:bookmarkEnd w:id="0"/>
     <w:p>
       <w:pPr>
         <w:rPr>
@@ -5014,21 +4213,7 @@
       <w:rPr>
         <w:rFonts w:ascii="Cambria" w:hAnsi="Cambria"/>
       </w:rPr>
-      <w:t>ThEP-CV-</w:t>
-    </w:r>
-    <w:proofErr w:type="gramStart"/>
-    <w:r>
-      <w:rPr>
-        <w:rFonts w:ascii="Cambria" w:hAnsi="Cambria"/>
-      </w:rPr>
-      <w:t>01  (</w:t>
-    </w:r>
-    <w:proofErr w:type="gramEnd"/>
-    <w:r>
-      <w:rPr>
-        <w:rFonts w:ascii="Cambria" w:hAnsi="Cambria"/>
-      </w:rPr>
-      <w:t>June 10)</w:t>
+      <w:t>ThEP-CV-01  (June 10)</w:t>
     </w:r>
     <w:r>
       <w:rPr>
@@ -5051,7 +4236,7 @@
         <w:rFonts w:ascii="Cambria" w:hAnsi="Cambria"/>
         <w:noProof/>
       </w:rPr>
-      <w:t>6</w:t>
+      <w:t>5</w:t>
     </w:r>
     <w:r>
       <w:fldChar w:fldCharType="end"/>
@@ -5113,7 +4298,7 @@
         <v:path o:extrusionok="f" gradientshapeok="t" o:connecttype="rect"/>
         <o:lock v:ext="edit" aspectratio="t"/>
       </v:shapetype>
-      <v:shape id="_x0000_i1028" type="#_x0000_t75" style="width:10.5pt;height:10.5pt" o:bullet="t">
+      <v:shape id="_x0000_i1031" type="#_x0000_t75" style="width:10.5pt;height:10.5pt" o:bullet="t">
         <v:imagedata r:id="rId1" o:title="j0115839"/>
       </v:shape>
     </w:pict>
@@ -5969,6 +5154,36 @@
     <w:basedOn w:val="DefaultParagraphFont"/>
     <w:rsid w:val="00C7363B"/>
   </w:style>
+  <w:style w:type="paragraph" w:styleId="BalloonText">
+    <w:name w:val="Balloon Text"/>
+    <w:basedOn w:val="Normal"/>
+    <w:link w:val="BalloonTextChar"/>
+    <w:uiPriority w:val="99"/>
+    <w:semiHidden/>
+    <w:unhideWhenUsed/>
+    <w:rsid w:val="003071AA"/>
+    <w:pPr>
+      <w:spacing w:after="0" w:line="240" w:lineRule="auto"/>
+    </w:pPr>
+    <w:rPr>
+      <w:rFonts w:ascii="Tahoma" w:hAnsi="Tahoma" w:cs="Tahoma"/>
+      <w:sz w:val="16"/>
+      <w:szCs w:val="16"/>
+    </w:rPr>
+  </w:style>
+  <w:style w:type="character" w:customStyle="1" w:styleId="BalloonTextChar">
+    <w:name w:val="Balloon Text Char"/>
+    <w:basedOn w:val="DefaultParagraphFont"/>
+    <w:link w:val="BalloonText"/>
+    <w:uiPriority w:val="99"/>
+    <w:semiHidden/>
+    <w:rsid w:val="003071AA"/>
+    <w:rPr>
+      <w:rFonts w:ascii="Tahoma" w:eastAsia="Calibri" w:hAnsi="Tahoma" w:cs="Tahoma"/>
+      <w:sz w:val="16"/>
+      <w:szCs w:val="16"/>
+    </w:rPr>
+  </w:style>
 </w:styles>
 </file>
 
@@ -5997,122 +5212,6 @@
               <w:rStyle w:val="PlaceholderText"/>
             </w:rPr>
             <w:t>Click here to enter a date.</w:t>
-          </w:r>
-        </w:p>
-      </w:docPartBody>
-    </w:docPart>
-    <w:docPart>
-      <w:docPartPr>
-        <w:name w:val="DefaultPlaceholder_1081868575"/>
-        <w:category>
-          <w:name w:val="General"/>
-          <w:gallery w:val="placeholder"/>
-        </w:category>
-        <w:types>
-          <w:type w:val="bbPlcHdr"/>
-        </w:types>
-        <w:behaviors>
-          <w:behavior w:val="content"/>
-        </w:behaviors>
-        <w:guid w:val="{392D912F-8172-463F-B55F-64EA28108D12}"/>
-      </w:docPartPr>
-      <w:docPartBody>
-        <w:p>
-          <w:r>
-            <w:rPr>
-              <w:rStyle w:val="PlaceholderText"/>
-            </w:rPr>
-            <w:t>Choose an item.</w:t>
-          </w:r>
-        </w:p>
-      </w:docPartBody>
-    </w:docPart>
-    <w:docPart>
-      <w:docPartPr>
-        <w:name w:val="9AEFD7D23D964C8DA25CD3658A443176"/>
-        <w:category>
-          <w:name w:val="General"/>
-          <w:gallery w:val="placeholder"/>
-        </w:category>
-        <w:types>
-          <w:type w:val="bbPlcHdr"/>
-        </w:types>
-        <w:behaviors>
-          <w:behavior w:val="content"/>
-        </w:behaviors>
-        <w:guid w:val="{03045D14-A475-437C-AE5A-59F71E03653B}"/>
-      </w:docPartPr>
-      <w:docPartBody>
-        <w:p>
-          <w:pPr>
-            <w:pStyle w:val="9AEFD7D23D964C8DA25CD3658A4431761"/>
-          </w:pPr>
-          <w:r>
-            <w:rPr>
-              <w:rStyle w:val="PlaceholderText"/>
-              <w:rFonts w:eastAsiaTheme="minorHAnsi"/>
-            </w:rPr>
-            <w:t>Choose an item.</w:t>
-          </w:r>
-        </w:p>
-      </w:docPartBody>
-    </w:docPart>
-    <w:docPart>
-      <w:docPartPr>
-        <w:name w:val="564A4973969B4C9ABE63B331FB40089F"/>
-        <w:category>
-          <w:name w:val="General"/>
-          <w:gallery w:val="placeholder"/>
-        </w:category>
-        <w:types>
-          <w:type w:val="bbPlcHdr"/>
-        </w:types>
-        <w:behaviors>
-          <w:behavior w:val="content"/>
-        </w:behaviors>
-        <w:guid w:val="{30B3EFCF-66C2-4D8B-9F96-B13BDA469C8E}"/>
-      </w:docPartPr>
-      <w:docPartBody>
-        <w:p>
-          <w:pPr>
-            <w:pStyle w:val="564A4973969B4C9ABE63B331FB40089F1"/>
-          </w:pPr>
-          <w:r>
-            <w:rPr>
-              <w:rStyle w:val="PlaceholderText"/>
-              <w:rFonts w:eastAsiaTheme="minorHAnsi"/>
-            </w:rPr>
-            <w:t>Choose an item.</w:t>
-          </w:r>
-        </w:p>
-      </w:docPartBody>
-    </w:docPart>
-    <w:docPart>
-      <w:docPartPr>
-        <w:name w:val="4252BF5806464B788E45F89C54770AE3"/>
-        <w:category>
-          <w:name w:val="General"/>
-          <w:gallery w:val="placeholder"/>
-        </w:category>
-        <w:types>
-          <w:type w:val="bbPlcHdr"/>
-        </w:types>
-        <w:behaviors>
-          <w:behavior w:val="content"/>
-        </w:behaviors>
-        <w:guid w:val="{581E9CC6-516D-4E9C-8951-186F588AF9C0}"/>
-      </w:docPartPr>
-      <w:docPartBody>
-        <w:p>
-          <w:pPr>
-            <w:pStyle w:val="4252BF5806464B788E45F89C54770AE3"/>
-          </w:pPr>
-          <w:r>
-            <w:rPr>
-              <w:rStyle w:val="PlaceholderText"/>
-              <w:rFonts w:eastAsiaTheme="minorHAnsi"/>
-            </w:rPr>
-            <w:t>Choose an item.</w:t>
           </w:r>
         </w:p>
       </w:docPartBody>
@@ -6241,11 +5340,7 @@
   <w:compat>
     <w:applyBreakingRules/>
     <w:useFELayout/>
-    <w:compatSetting w:name="compatibilityMode" w:uri="http://schemas.microsoft.com/office/word" w:val="15"/>
-    <w:compatSetting w:name="overrideTableStyleFontSizeAndJustification" w:uri="http://schemas.microsoft.com/office/word" w:val="1"/>
-    <w:compatSetting w:name="enableOpenTypeFeatures" w:uri="http://schemas.microsoft.com/office/word" w:val="1"/>
-    <w:compatSetting w:name="doNotFlipMirrorIndents" w:uri="http://schemas.microsoft.com/office/word" w:val="1"/>
-    <w:compatSetting w:name="differentiateMultirowTableHeaders" w:uri="http://schemas.microsoft.com/office/word" w:val="1"/>
+    <w:compatSetting w:name="compatibilityMode" w:uri="http://schemas.microsoft.com/office/word" w:val="12"/>
   </w:compat>
   <w:rsids>
     <w:rsidRoot w:val="00930B7C"/>
@@ -6257,7 +5352,9 @@
     <w:rsid w:val="00543869"/>
     <w:rsid w:val="005458CA"/>
     <w:rsid w:val="00651751"/>
+    <w:rsid w:val="008E16B9"/>
     <w:rsid w:val="00930B7C"/>
+    <w:rsid w:val="00E067C7"/>
     <w:rsid w:val="00E633FD"/>
     <w:rsid w:val="00E63D95"/>
     <w:rsid w:val="00EC7D1D"/>
@@ -6266,7 +5363,7 @@
     <m:mathFont m:val="Cambria Math"/>
     <m:brkBin m:val="before"/>
     <m:brkBinSub m:val="--"/>
-    <m:smallFrac m:val="0"/>
+    <m:smallFrac/>
     <m:dispDef/>
     <m:lMargin m:val="0"/>
     <m:rMargin m:val="0"/>
@@ -6279,7 +5376,6 @@
   <w:clrSchemeMapping w:bg1="light1" w:t1="dark1" w:bg2="light2" w:t2="dark2" w:accent1="accent1" w:accent2="accent2" w:accent3="accent3" w:accent4="accent4" w:accent5="accent5" w:accent6="accent6" w:hyperlink="hyperlink" w:followedHyperlink="followedHyperlink"/>
   <w:decimalSymbol w:val="."/>
   <w:listSeparator w:val=","/>
-  <w15:chartTrackingRefBased/>
 </w:settings>
 </file>
 
@@ -6676,6 +5772,7 @@
   <w:style w:type="paragraph" w:default="1" w:styleId="Normal">
     <w:name w:val="Normal"/>
     <w:qFormat/>
+    <w:rsid w:val="00E067C7"/>
   </w:style>
   <w:style w:type="character" w:default="1" w:styleId="DefaultParagraphFont">
     <w:name w:val="Default Paragraph Font"/>
@@ -6827,7 +5924,7 @@
     </a:clrScheme>
     <a:fontScheme name="Office">
       <a:majorFont>
-        <a:latin typeface="Calibri Light" panose="020F0302020204030204"/>
+        <a:latin typeface="Calibri Light"/>
         <a:ea typeface=""/>
         <a:cs typeface=""/>
         <a:font script="Jpan" typeface="ＭＳ ゴシック"/>
@@ -6862,7 +5959,7 @@
         <a:font script="Geor" typeface="Sylfaen"/>
       </a:majorFont>
       <a:minorFont>
-        <a:latin typeface="Calibri" panose="020F0502020204030204"/>
+        <a:latin typeface="Calibri"/>
         <a:ea typeface=""/>
         <a:cs typeface=""/>
         <a:font script="Jpan" typeface="ＭＳ 明朝"/>
@@ -7050,7 +6147,7 @@
 </file>
 
 <file path=customXml/itemProps1.xml><?xml version="1.0" encoding="utf-8"?>
-<ds:datastoreItem xmlns:ds="http://schemas.openxmlformats.org/officeDocument/2006/customXml" ds:itemID="{2711FC69-EB25-4909-A93B-A73D262A3CE9}">
+<ds:datastoreItem xmlns:ds="http://schemas.openxmlformats.org/officeDocument/2006/customXml" ds:itemID="{A12536F0-5F6D-4C67-AF0B-60EA29CBC6A4}">
   <ds:schemaRefs>
     <ds:schemaRef ds:uri="http://schemas.openxmlformats.org/officeDocument/2006/bibliography"/>
   </ds:schemaRefs>

</xml_diff>